<commit_message>
Updates to the CSS guide
</commit_message>
<xml_diff>
--- a/Omeka Website Guide/CSS and Html Guide/Word Document Versions/CSS Code.docx
+++ b/Omeka Website Guide/CSS and Html Guide/Word Document Versions/CSS Code.docx
@@ -1385,6 +1385,12 @@
         </w:rPr>
         <w:t xml:space="preserve">”. </w:t>
       </w:r>
+      <w:r>
+        <w:rPr>
+          <w:color w:val="C45911" w:themeColor="accent2" w:themeShade="BF"/>
+        </w:rPr>
+        <w:t xml:space="preserve">H4 is only used for the footer. </w:t>
+      </w:r>
     </w:p>
     <w:p>
       <w:pPr>
@@ -1420,6 +1426,7 @@
         <w:pStyle w:val="NoSpacing"/>
       </w:pPr>
       <w:r>
+        <w:lastRenderedPageBreak/>
         <w:t>}</w:t>
       </w:r>
     </w:p>
@@ -1434,7 +1441,6 @@
         <w:rPr>
           <w:color w:val="C45911" w:themeColor="accent2" w:themeShade="BF"/>
         </w:rPr>
-        <w:lastRenderedPageBreak/>
         <w:t xml:space="preserve"># This sets the </w:t>
       </w:r>
       <w:r>
@@ -1860,6 +1866,139 @@
         <w:rPr>
           <w:color w:val="C45911" w:themeColor="accent2" w:themeShade="BF"/>
         </w:rPr>
+        <w:t>”.</w:t>
+      </w:r>
+      <w:r>
+        <w:rPr>
+          <w:color w:val="C45911" w:themeColor="accent2" w:themeShade="BF"/>
+        </w:rPr>
+        <w:t xml:space="preserve"> </w:t>
+      </w:r>
+      <w:r>
+        <w:rPr>
+          <w:color w:val="C45911" w:themeColor="accent2" w:themeShade="BF"/>
+        </w:rPr>
+        <w:t xml:space="preserve">H4 is only used for the footer. </w:t>
+      </w:r>
+      <w:r>
+        <w:rPr>
+          <w:color w:val="C45911" w:themeColor="accent2" w:themeShade="BF"/>
+        </w:rPr>
+        <w:t xml:space="preserve"> </w:t>
+      </w:r>
+    </w:p>
+    <w:p>
+      <w:pPr>
+        <w:pStyle w:val="NoSpacing"/>
+      </w:pPr>
+    </w:p>
+    <w:p>
+      <w:pPr>
+        <w:pStyle w:val="NoSpacing"/>
+      </w:pPr>
+      <w:r>
+        <w:t>h4 {</w:t>
+      </w:r>
+    </w:p>
+    <w:p>
+      <w:pPr>
+        <w:pStyle w:val="NoSpacing"/>
+      </w:pPr>
+      <w:r>
+        <w:t>font-size:1</w:t>
+      </w:r>
+      <w:r>
+        <w:t>4</w:t>
+      </w:r>
+      <w:r>
+        <w:t>px;</w:t>
+      </w:r>
+    </w:p>
+    <w:p>
+      <w:pPr>
+        <w:pStyle w:val="NoSpacing"/>
+      </w:pPr>
+      <w:r>
+        <w:t>font-family:'PT Sans'</w:t>
+      </w:r>
+    </w:p>
+    <w:p>
+      <w:pPr>
+        <w:pStyle w:val="NoSpacing"/>
+      </w:pPr>
+      <w:r>
+        <w:t>}</w:t>
+      </w:r>
+    </w:p>
+    <w:p>
+      <w:pPr>
+        <w:pStyle w:val="NoSpacing"/>
+      </w:pPr>
+    </w:p>
+    <w:p>
+      <w:pPr>
+        <w:pStyle w:val="NoSpacing"/>
+      </w:pPr>
+    </w:p>
+    <w:p>
+      <w:pPr>
+        <w:pStyle w:val="NoSpacing"/>
+      </w:pPr>
+    </w:p>
+    <w:p>
+      <w:pPr>
+        <w:pStyle w:val="NoSpacing"/>
+        <w:rPr>
+          <w:color w:val="C45911" w:themeColor="accent2" w:themeShade="BF"/>
+        </w:rPr>
+      </w:pPr>
+      <w:r>
+        <w:rPr>
+          <w:color w:val="C45911" w:themeColor="accent2" w:themeShade="BF"/>
+        </w:rPr>
+        <w:lastRenderedPageBreak/>
+        <w:t xml:space="preserve"># This sets the </w:t>
+      </w:r>
+      <w:r>
+        <w:rPr>
+          <w:color w:val="C45911" w:themeColor="accent2" w:themeShade="BF"/>
+        </w:rPr>
+        <w:t xml:space="preserve">font size of h1 text for tablets </w:t>
+      </w:r>
+      <w:r>
+        <w:rPr>
+          <w:color w:val="C45911" w:themeColor="accent2" w:themeShade="BF"/>
+        </w:rPr>
+        <w:t xml:space="preserve">(vertical) </w:t>
+      </w:r>
+      <w:r>
+        <w:rPr>
+          <w:color w:val="C45911" w:themeColor="accent2" w:themeShade="BF"/>
+        </w:rPr>
+        <w:t xml:space="preserve">and makes </w:t>
+      </w:r>
+      <w:r>
+        <w:rPr>
+          <w:color w:val="C45911" w:themeColor="accent2" w:themeShade="BF"/>
+        </w:rPr>
+        <w:t xml:space="preserve">the </w:t>
+      </w:r>
+      <w:r>
+        <w:rPr>
+          <w:color w:val="C45911" w:themeColor="accent2" w:themeShade="BF"/>
+        </w:rPr>
+        <w:t xml:space="preserve">font “PT </w:t>
+      </w:r>
+      <w:r>
+        <w:rPr>
+          <w:color w:val="C45911" w:themeColor="accent2" w:themeShade="BF"/>
+        </w:rPr>
+        <w:t>Sans</w:t>
+      </w:r>
+      <w:r>
+        <w:rPr>
+          <w:color w:val="C45911" w:themeColor="accent2" w:themeShade="BF"/>
+        </w:rPr>
         <w:t xml:space="preserve">”. </w:t>
       </w:r>
     </w:p>
@@ -1873,7 +2012,105 @@
         <w:pStyle w:val="NoSpacing"/>
       </w:pPr>
       <w:r>
-        <w:t>h4 {</w:t>
+        <w:t>h1 {</w:t>
+      </w:r>
+    </w:p>
+    <w:p>
+      <w:pPr>
+        <w:pStyle w:val="NoSpacing"/>
+      </w:pPr>
+      <w:r>
+        <w:t>font-size:20px;</w:t>
+      </w:r>
+    </w:p>
+    <w:p>
+      <w:pPr>
+        <w:pStyle w:val="NoSpacing"/>
+      </w:pPr>
+      <w:r>
+        <w:t>font-family:'PT Sans'</w:t>
+      </w:r>
+    </w:p>
+    <w:p>
+      <w:pPr>
+        <w:pStyle w:val="NoSpacing"/>
+      </w:pPr>
+      <w:r>
+        <w:t>}</w:t>
+      </w:r>
+    </w:p>
+    <w:p>
+      <w:pPr>
+        <w:pStyle w:val="NoSpacing"/>
+      </w:pPr>
+    </w:p>
+    <w:p>
+      <w:pPr>
+        <w:pStyle w:val="NoSpacing"/>
+        <w:rPr>
+          <w:color w:val="C45911" w:themeColor="accent2" w:themeShade="BF"/>
+        </w:rPr>
+      </w:pPr>
+      <w:r>
+        <w:rPr>
+          <w:color w:val="C45911" w:themeColor="accent2" w:themeShade="BF"/>
+        </w:rPr>
+        <w:t xml:space="preserve"># This sets the </w:t>
+      </w:r>
+      <w:r>
+        <w:rPr>
+          <w:color w:val="C45911" w:themeColor="accent2" w:themeShade="BF"/>
+        </w:rPr>
+        <w:t>font size of h3 text for tablet</w:t>
+      </w:r>
+      <w:r>
+        <w:rPr>
+          <w:color w:val="C45911" w:themeColor="accent2" w:themeShade="BF"/>
+        </w:rPr>
+        <w:t xml:space="preserve">s (vertical) </w:t>
+      </w:r>
+      <w:r>
+        <w:rPr>
+          <w:color w:val="C45911" w:themeColor="accent2" w:themeShade="BF"/>
+        </w:rPr>
+        <w:t xml:space="preserve">and makes </w:t>
+      </w:r>
+      <w:r>
+        <w:rPr>
+          <w:color w:val="C45911" w:themeColor="accent2" w:themeShade="BF"/>
+        </w:rPr>
+        <w:t xml:space="preserve">its </w:t>
+      </w:r>
+      <w:r>
+        <w:rPr>
+          <w:color w:val="C45911" w:themeColor="accent2" w:themeShade="BF"/>
+        </w:rPr>
+        <w:t xml:space="preserve">font “PT </w:t>
+      </w:r>
+      <w:r>
+        <w:rPr>
+          <w:color w:val="C45911" w:themeColor="accent2" w:themeShade="BF"/>
+        </w:rPr>
+        <w:t>Sans</w:t>
+      </w:r>
+      <w:r>
+        <w:rPr>
+          <w:color w:val="C45911" w:themeColor="accent2" w:themeShade="BF"/>
+        </w:rPr>
+        <w:t xml:space="preserve">”. </w:t>
+      </w:r>
+    </w:p>
+    <w:p>
+      <w:pPr>
+        <w:pStyle w:val="NoSpacing"/>
+      </w:pPr>
+    </w:p>
+    <w:p>
+      <w:pPr>
+        <w:pStyle w:val="NoSpacing"/>
+      </w:pPr>
+      <w:r>
+        <w:t>h3 {</w:t>
       </w:r>
     </w:p>
     <w:p>
@@ -1908,88 +2145,98 @@
     <w:p>
       <w:pPr>
         <w:pStyle w:val="NoSpacing"/>
-      </w:pPr>
-    </w:p>
-    <w:p>
-      <w:pPr>
-        <w:pStyle w:val="NoSpacing"/>
-      </w:pPr>
-    </w:p>
-    <w:p>
-      <w:pPr>
-        <w:pStyle w:val="NoSpacing"/>
-      </w:pPr>
-    </w:p>
-    <w:p>
-      <w:pPr>
-        <w:pStyle w:val="NoSpacing"/>
-        <w:rPr>
-          <w:color w:val="C45911" w:themeColor="accent2" w:themeShade="BF"/>
-        </w:rPr>
-      </w:pPr>
-      <w:r>
-        <w:rPr>
-          <w:color w:val="C45911" w:themeColor="accent2" w:themeShade="BF"/>
-        </w:rPr>
-        <w:lastRenderedPageBreak/>
-        <w:t># This</w:t>
-      </w:r>
-      <w:r>
-        <w:rPr>
-          <w:color w:val="C45911" w:themeColor="accent2" w:themeShade="BF"/>
-        </w:rPr>
-        <w:t xml:space="preserve"> reintroduces the small “Powered by Omeka” text in the bottom-left of the footer</w:t>
-      </w:r>
-      <w:r>
-        <w:rPr>
-          <w:color w:val="C45911" w:themeColor="accent2" w:themeShade="BF"/>
-        </w:rPr>
-        <w:t>.</w:t>
-      </w:r>
-      <w:r>
-        <w:rPr>
-          <w:color w:val="C45911" w:themeColor="accent2" w:themeShade="BF"/>
-        </w:rPr>
-        <w:t xml:space="preserve"> This creates a better buffer for the </w:t>
-      </w:r>
-      <w:r>
-        <w:rPr>
-          <w:color w:val="C45911" w:themeColor="accent2" w:themeShade="BF"/>
-        </w:rPr>
-        <w:t xml:space="preserve">bottom </w:t>
-      </w:r>
-      <w:r>
-        <w:rPr>
-          <w:color w:val="C45911" w:themeColor="accent2" w:themeShade="BF"/>
-        </w:rPr>
-        <w:t xml:space="preserve">of the page. </w:t>
-      </w:r>
-      <w:r>
-        <w:rPr>
-          <w:color w:val="C45911" w:themeColor="accent2" w:themeShade="BF"/>
-        </w:rPr>
-        <w:t xml:space="preserve"> </w:t>
-      </w:r>
-    </w:p>
-    <w:p>
-      <w:pPr>
-        <w:pStyle w:val="NoSpacing"/>
-      </w:pPr>
-    </w:p>
-    <w:p>
-      <w:pPr>
-        <w:pStyle w:val="NoSpacing"/>
-      </w:pPr>
-      <w:r>
-        <w:t>div#footer-content.center-div p {</w:t>
-      </w:r>
-    </w:p>
-    <w:p>
-      <w:pPr>
-        <w:pStyle w:val="NoSpacing"/>
-      </w:pPr>
-      <w:r>
-        <w:t>font-size:6px</w:t>
+        <w:rPr>
+          <w:color w:val="C45911" w:themeColor="accent2" w:themeShade="BF"/>
+        </w:rPr>
+      </w:pPr>
+      <w:r>
+        <w:rPr>
+          <w:color w:val="C45911" w:themeColor="accent2" w:themeShade="BF"/>
+        </w:rPr>
+        <w:t xml:space="preserve"># This sets the </w:t>
+      </w:r>
+      <w:r>
+        <w:rPr>
+          <w:color w:val="C45911" w:themeColor="accent2" w:themeShade="BF"/>
+        </w:rPr>
+        <w:t>font size of n</w:t>
+      </w:r>
+      <w:r>
+        <w:rPr>
+          <w:color w:val="C45911" w:themeColor="accent2" w:themeShade="BF"/>
+        </w:rPr>
+        <w:t>a</w:t>
+      </w:r>
+      <w:r>
+        <w:rPr>
+          <w:color w:val="C45911" w:themeColor="accent2" w:themeShade="BF"/>
+        </w:rPr>
+        <w:t xml:space="preserve">v </w:t>
+      </w:r>
+      <w:r>
+        <w:rPr>
+          <w:color w:val="C45911" w:themeColor="accent2" w:themeShade="BF"/>
+        </w:rPr>
+        <w:t xml:space="preserve">links in the </w:t>
+      </w:r>
+      <w:r>
+        <w:rPr>
+          <w:color w:val="C45911" w:themeColor="accent2" w:themeShade="BF"/>
+        </w:rPr>
+        <w:t>header for tablets</w:t>
+      </w:r>
+      <w:r>
+        <w:rPr>
+          <w:color w:val="C45911" w:themeColor="accent2" w:themeShade="BF"/>
+        </w:rPr>
+        <w:t xml:space="preserve"> (vertical) </w:t>
+      </w:r>
+      <w:r>
+        <w:rPr>
+          <w:color w:val="C45911" w:themeColor="accent2" w:themeShade="BF"/>
+        </w:rPr>
+        <w:t xml:space="preserve">and makes </w:t>
+      </w:r>
+      <w:r>
+        <w:rPr>
+          <w:color w:val="C45911" w:themeColor="accent2" w:themeShade="BF"/>
+        </w:rPr>
+        <w:t xml:space="preserve">the </w:t>
+      </w:r>
+      <w:r>
+        <w:rPr>
+          <w:color w:val="C45911" w:themeColor="accent2" w:themeShade="BF"/>
+        </w:rPr>
+        <w:t xml:space="preserve">font “PT Sans”. </w:t>
+      </w:r>
+    </w:p>
+    <w:p>
+      <w:pPr>
+        <w:pStyle w:val="NoSpacing"/>
+      </w:pPr>
+    </w:p>
+    <w:p>
+      <w:pPr>
+        <w:pStyle w:val="NoSpacing"/>
+      </w:pPr>
+      <w:r>
+        <w:t>#primary-nav li {</w:t>
+      </w:r>
+    </w:p>
+    <w:p>
+      <w:pPr>
+        <w:pStyle w:val="NoSpacing"/>
+      </w:pPr>
+      <w:r>
+        <w:t>font-size:14px;</w:t>
+      </w:r>
+    </w:p>
+    <w:p>
+      <w:pPr>
+        <w:pStyle w:val="NoSpacing"/>
+      </w:pPr>
+      <w:r>
+        <w:t>font-family:'PT Sans'</w:t>
       </w:r>
     </w:p>
     <w:p>
@@ -2016,78 +2263,94 @@
         <w:rPr>
           <w:color w:val="C45911" w:themeColor="accent2" w:themeShade="BF"/>
         </w:rPr>
-        <w:t xml:space="preserve"># This sets the </w:t>
-      </w:r>
-      <w:r>
-        <w:rPr>
-          <w:color w:val="C45911" w:themeColor="accent2" w:themeShade="BF"/>
-        </w:rPr>
-        <w:t xml:space="preserve">font size of h1 text for tablets </w:t>
-      </w:r>
-      <w:r>
-        <w:rPr>
-          <w:color w:val="C45911" w:themeColor="accent2" w:themeShade="BF"/>
-        </w:rPr>
-        <w:t xml:space="preserve">(vertical) </w:t>
-      </w:r>
-      <w:r>
-        <w:rPr>
-          <w:color w:val="C45911" w:themeColor="accent2" w:themeShade="BF"/>
-        </w:rPr>
-        <w:t xml:space="preserve">and makes </w:t>
-      </w:r>
-      <w:r>
-        <w:rPr>
-          <w:color w:val="C45911" w:themeColor="accent2" w:themeShade="BF"/>
-        </w:rPr>
-        <w:t xml:space="preserve">the </w:t>
-      </w:r>
-      <w:r>
-        <w:rPr>
-          <w:color w:val="C45911" w:themeColor="accent2" w:themeShade="BF"/>
-        </w:rPr>
-        <w:t xml:space="preserve">font “PT </w:t>
-      </w:r>
-      <w:r>
-        <w:rPr>
-          <w:color w:val="C45911" w:themeColor="accent2" w:themeShade="BF"/>
-        </w:rPr>
-        <w:t>Sans</w:t>
-      </w:r>
-      <w:r>
-        <w:rPr>
-          <w:color w:val="C45911" w:themeColor="accent2" w:themeShade="BF"/>
-        </w:rPr>
-        <w:t xml:space="preserve">”. </w:t>
-      </w:r>
-    </w:p>
-    <w:p>
-      <w:pPr>
-        <w:pStyle w:val="NoSpacing"/>
-      </w:pPr>
-    </w:p>
-    <w:p>
-      <w:pPr>
-        <w:pStyle w:val="NoSpacing"/>
-      </w:pPr>
-      <w:r>
-        <w:t>h1 {</w:t>
-      </w:r>
-    </w:p>
-    <w:p>
-      <w:pPr>
-        <w:pStyle w:val="NoSpacing"/>
-      </w:pPr>
-      <w:r>
-        <w:t>font-size:20px;</w:t>
-      </w:r>
-    </w:p>
-    <w:p>
-      <w:pPr>
-        <w:pStyle w:val="NoSpacing"/>
-      </w:pPr>
-      <w:r>
-        <w:t>font-family:'PT Sans'</w:t>
+        <w:t># This targets the side bar on each Exhibit page</w:t>
+      </w:r>
+      <w:r>
+        <w:rPr>
+          <w:color w:val="C45911" w:themeColor="accent2" w:themeShade="BF"/>
+        </w:rPr>
+        <w:t xml:space="preserve"> for tablet</w:t>
+      </w:r>
+      <w:r>
+        <w:rPr>
+          <w:color w:val="C45911" w:themeColor="accent2" w:themeShade="BF"/>
+        </w:rPr>
+        <w:t>s (vertical)</w:t>
+      </w:r>
+      <w:r>
+        <w:rPr>
+          <w:color w:val="C45911" w:themeColor="accent2" w:themeShade="BF"/>
+        </w:rPr>
+        <w:t xml:space="preserve">. First, it gives it a grey background. Second, it center aligns the text. Third, it sets the font size. Fourth, it simply </w:t>
+      </w:r>
+      <w:r>
+        <w:rPr>
+          <w:color w:val="C45911" w:themeColor="accent2" w:themeShade="BF"/>
+        </w:rPr>
+        <w:t xml:space="preserve">makes it </w:t>
+      </w:r>
+      <w:r>
+        <w:rPr>
+          <w:color w:val="C45911" w:themeColor="accent2" w:themeShade="BF"/>
+        </w:rPr>
+        <w:t xml:space="preserve">take up </w:t>
+      </w:r>
+      <w:r>
+        <w:rPr>
+          <w:color w:val="C45911" w:themeColor="accent2" w:themeShade="BF"/>
+        </w:rPr>
+        <w:t>15</w:t>
+      </w:r>
+      <w:r>
+        <w:rPr>
+          <w:color w:val="C45911" w:themeColor="accent2" w:themeShade="BF"/>
+        </w:rPr>
+        <w:t>% of the page</w:t>
+      </w:r>
+    </w:p>
+    <w:p>
+      <w:pPr>
+        <w:pStyle w:val="NoSpacing"/>
+      </w:pPr>
+    </w:p>
+    <w:p>
+      <w:pPr>
+        <w:pStyle w:val="NoSpacing"/>
+      </w:pPr>
+      <w:r>
+        <w:t>nav#exhibit-pages {</w:t>
+      </w:r>
+    </w:p>
+    <w:p>
+      <w:pPr>
+        <w:pStyle w:val="NoSpacing"/>
+      </w:pPr>
+      <w:r>
+        <w:t>background-color:#F8F8F8;</w:t>
+      </w:r>
+    </w:p>
+    <w:p>
+      <w:pPr>
+        <w:pStyle w:val="NoSpacing"/>
+      </w:pPr>
+      <w:r>
+        <w:t>text-align:center;</w:t>
+      </w:r>
+    </w:p>
+    <w:p>
+      <w:pPr>
+        <w:pStyle w:val="NoSpacing"/>
+      </w:pPr>
+      <w:r>
+        <w:t>font-size:17px;</w:t>
+      </w:r>
+    </w:p>
+    <w:p>
+      <w:pPr>
+        <w:pStyle w:val="NoSpacing"/>
+      </w:pPr>
+      <w:r>
+        <w:t>width:15%</w:t>
       </w:r>
     </w:p>
     <w:p>
@@ -2114,84 +2377,68 @@
         <w:rPr>
           <w:color w:val="C45911" w:themeColor="accent2" w:themeShade="BF"/>
         </w:rPr>
-        <w:t xml:space="preserve"># This sets the </w:t>
-      </w:r>
-      <w:r>
-        <w:rPr>
-          <w:color w:val="C45911" w:themeColor="accent2" w:themeShade="BF"/>
-        </w:rPr>
-        <w:t>font size of h3 text for tablet</w:t>
-      </w:r>
-      <w:r>
-        <w:rPr>
-          <w:color w:val="C45911" w:themeColor="accent2" w:themeShade="BF"/>
-        </w:rPr>
-        <w:t xml:space="preserve">s </w:t>
-      </w:r>
-      <w:r>
-        <w:rPr>
-          <w:color w:val="C45911" w:themeColor="accent2" w:themeShade="BF"/>
-        </w:rPr>
-        <w:t xml:space="preserve">(vertical) </w:t>
-      </w:r>
-      <w:r>
-        <w:rPr>
-          <w:color w:val="C45911" w:themeColor="accent2" w:themeShade="BF"/>
-        </w:rPr>
-        <w:t xml:space="preserve">and makes </w:t>
-      </w:r>
-      <w:r>
-        <w:rPr>
-          <w:color w:val="C45911" w:themeColor="accent2" w:themeShade="BF"/>
-        </w:rPr>
-        <w:t xml:space="preserve">its </w:t>
-      </w:r>
-      <w:r>
-        <w:rPr>
-          <w:color w:val="C45911" w:themeColor="accent2" w:themeShade="BF"/>
-        </w:rPr>
-        <w:t xml:space="preserve">font “PT </w:t>
-      </w:r>
-      <w:r>
-        <w:rPr>
-          <w:color w:val="C45911" w:themeColor="accent2" w:themeShade="BF"/>
-        </w:rPr>
-        <w:t>Sans</w:t>
-      </w:r>
-      <w:r>
-        <w:rPr>
-          <w:color w:val="C45911" w:themeColor="accent2" w:themeShade="BF"/>
-        </w:rPr>
-        <w:t xml:space="preserve">”. </w:t>
-      </w:r>
-    </w:p>
-    <w:p>
-      <w:pPr>
-        <w:pStyle w:val="NoSpacing"/>
-      </w:pPr>
-    </w:p>
-    <w:p>
-      <w:pPr>
-        <w:pStyle w:val="NoSpacing"/>
-      </w:pPr>
-      <w:r>
-        <w:t>h3 {</w:t>
-      </w:r>
-    </w:p>
-    <w:p>
-      <w:pPr>
-        <w:pStyle w:val="NoSpacing"/>
-      </w:pPr>
-      <w:r>
-        <w:t>font-size:16px;</w:t>
-      </w:r>
-    </w:p>
-    <w:p>
-      <w:pPr>
-        <w:pStyle w:val="NoSpacing"/>
-      </w:pPr>
-      <w:r>
-        <w:t>font-family:'PT Sans'</w:t>
+        <w:t># This targets the content of each Exhibit page</w:t>
+      </w:r>
+      <w:r>
+        <w:rPr>
+          <w:color w:val="C45911" w:themeColor="accent2" w:themeShade="BF"/>
+        </w:rPr>
+        <w:t xml:space="preserve"> for tablets</w:t>
+      </w:r>
+      <w:r>
+        <w:rPr>
+          <w:color w:val="C45911" w:themeColor="accent2" w:themeShade="BF"/>
+        </w:rPr>
+        <w:t xml:space="preserve"> by making it left aligned and making it take up </w:t>
+      </w:r>
+      <w:r>
+        <w:rPr>
+          <w:color w:val="C45911" w:themeColor="accent2" w:themeShade="BF"/>
+        </w:rPr>
+        <w:t>80</w:t>
+      </w:r>
+      <w:r>
+        <w:rPr>
+          <w:color w:val="C45911" w:themeColor="accent2" w:themeShade="BF"/>
+        </w:rPr>
+        <w:t xml:space="preserve">% of the page. This code and the code above are what format the overall look of Exhibit pages. </w:t>
+      </w:r>
+    </w:p>
+    <w:p>
+      <w:pPr>
+        <w:pStyle w:val="NoSpacing"/>
+      </w:pPr>
+    </w:p>
+    <w:p>
+      <w:pPr>
+        <w:pStyle w:val="NoSpacing"/>
+      </w:pPr>
+      <w:r>
+        <w:t>#exhibit-blocks, .exhibits #content #primary {</w:t>
+      </w:r>
+    </w:p>
+    <w:p>
+      <w:pPr>
+        <w:pStyle w:val="NoSpacing"/>
+      </w:pPr>
+      <w:r>
+        <w:t>float:left;</w:t>
+      </w:r>
+    </w:p>
+    <w:p>
+      <w:pPr>
+        <w:pStyle w:val="NoSpacing"/>
+      </w:pPr>
+      <w:r>
+        <w:t>display:inline;</w:t>
+      </w:r>
+    </w:p>
+    <w:p>
+      <w:pPr>
+        <w:pStyle w:val="NoSpacing"/>
+      </w:pPr>
+      <w:r>
+        <w:t>width:80%</w:t>
       </w:r>
     </w:p>
     <w:p>
@@ -2205,330 +2452,9 @@
     <w:p>
       <w:pPr>
         <w:pStyle w:val="NoSpacing"/>
-      </w:pPr>
-    </w:p>
-    <w:p>
-      <w:pPr>
-        <w:pStyle w:val="NoSpacing"/>
-        <w:rPr>
-          <w:color w:val="C45911" w:themeColor="accent2" w:themeShade="BF"/>
-        </w:rPr>
-      </w:pPr>
-      <w:r>
-        <w:rPr>
-          <w:color w:val="C45911" w:themeColor="accent2" w:themeShade="BF"/>
-        </w:rPr>
-        <w:t xml:space="preserve"># This sets the </w:t>
-      </w:r>
-      <w:r>
-        <w:rPr>
-          <w:color w:val="C45911" w:themeColor="accent2" w:themeShade="BF"/>
-        </w:rPr>
-        <w:t>font size of n</w:t>
-      </w:r>
-      <w:r>
-        <w:rPr>
-          <w:color w:val="C45911" w:themeColor="accent2" w:themeShade="BF"/>
-        </w:rPr>
-        <w:t>a</w:t>
-      </w:r>
-      <w:r>
-        <w:rPr>
-          <w:color w:val="C45911" w:themeColor="accent2" w:themeShade="BF"/>
-        </w:rPr>
-        <w:t xml:space="preserve">v </w:t>
-      </w:r>
-      <w:r>
-        <w:rPr>
-          <w:color w:val="C45911" w:themeColor="accent2" w:themeShade="BF"/>
-        </w:rPr>
-        <w:t xml:space="preserve">links in the </w:t>
-      </w:r>
-      <w:r>
-        <w:rPr>
-          <w:color w:val="C45911" w:themeColor="accent2" w:themeShade="BF"/>
-        </w:rPr>
-        <w:t>header for tablets</w:t>
-      </w:r>
-      <w:r>
-        <w:rPr>
-          <w:color w:val="C45911" w:themeColor="accent2" w:themeShade="BF"/>
-        </w:rPr>
-        <w:t xml:space="preserve"> </w:t>
-      </w:r>
-      <w:r>
-        <w:rPr>
-          <w:color w:val="C45911" w:themeColor="accent2" w:themeShade="BF"/>
-        </w:rPr>
-        <w:t xml:space="preserve">(vertical) </w:t>
-      </w:r>
-      <w:r>
-        <w:rPr>
-          <w:color w:val="C45911" w:themeColor="accent2" w:themeShade="BF"/>
-        </w:rPr>
-        <w:t xml:space="preserve">and makes </w:t>
-      </w:r>
-      <w:r>
-        <w:rPr>
-          <w:color w:val="C45911" w:themeColor="accent2" w:themeShade="BF"/>
-        </w:rPr>
-        <w:t xml:space="preserve">the </w:t>
-      </w:r>
-      <w:r>
-        <w:rPr>
-          <w:color w:val="C45911" w:themeColor="accent2" w:themeShade="BF"/>
-        </w:rPr>
-        <w:t xml:space="preserve">font “PT Sans”. </w:t>
-      </w:r>
-    </w:p>
-    <w:p>
-      <w:pPr>
-        <w:pStyle w:val="NoSpacing"/>
-      </w:pPr>
-    </w:p>
-    <w:p>
-      <w:pPr>
-        <w:pStyle w:val="NoSpacing"/>
-      </w:pPr>
-      <w:r>
-        <w:t>#primary-nav li {</w:t>
-      </w:r>
-    </w:p>
-    <w:p>
-      <w:pPr>
-        <w:pStyle w:val="NoSpacing"/>
-      </w:pPr>
-      <w:r>
-        <w:t>font-size:14px;</w:t>
-      </w:r>
-    </w:p>
-    <w:p>
-      <w:pPr>
-        <w:pStyle w:val="NoSpacing"/>
-      </w:pPr>
-      <w:r>
-        <w:t>font-family:'PT Sans'</w:t>
-      </w:r>
-    </w:p>
-    <w:p>
-      <w:pPr>
-        <w:pStyle w:val="NoSpacing"/>
-      </w:pPr>
-      <w:r>
-        <w:t>}</w:t>
-      </w:r>
-    </w:p>
-    <w:p>
-      <w:pPr>
-        <w:pStyle w:val="NoSpacing"/>
-      </w:pPr>
-    </w:p>
-    <w:p>
-      <w:pPr>
-        <w:pStyle w:val="NoSpacing"/>
-        <w:rPr>
-          <w:color w:val="C45911" w:themeColor="accent2" w:themeShade="BF"/>
-        </w:rPr>
-      </w:pPr>
-      <w:r>
-        <w:rPr>
-          <w:color w:val="C45911" w:themeColor="accent2" w:themeShade="BF"/>
-        </w:rPr>
-        <w:t># This targets the side bar on each Exhibit page</w:t>
-      </w:r>
-      <w:r>
-        <w:rPr>
-          <w:color w:val="C45911" w:themeColor="accent2" w:themeShade="BF"/>
-        </w:rPr>
-        <w:t xml:space="preserve"> for tablet</w:t>
-      </w:r>
-      <w:r>
-        <w:rPr>
-          <w:color w:val="C45911" w:themeColor="accent2" w:themeShade="BF"/>
-        </w:rPr>
-        <w:t xml:space="preserve">s </w:t>
-      </w:r>
-      <w:r>
-        <w:rPr>
-          <w:color w:val="C45911" w:themeColor="accent2" w:themeShade="BF"/>
-        </w:rPr>
-        <w:t>(vertical)</w:t>
-      </w:r>
-      <w:r>
-        <w:rPr>
-          <w:color w:val="C45911" w:themeColor="accent2" w:themeShade="BF"/>
-        </w:rPr>
-        <w:t xml:space="preserve">. First, it gives it a grey background. Second, it center aligns the text. Third, it sets the font size. Fourth, it simply </w:t>
-      </w:r>
-      <w:r>
-        <w:rPr>
-          <w:color w:val="C45911" w:themeColor="accent2" w:themeShade="BF"/>
-        </w:rPr>
-        <w:t xml:space="preserve">makes it </w:t>
-      </w:r>
-      <w:r>
-        <w:rPr>
-          <w:color w:val="C45911" w:themeColor="accent2" w:themeShade="BF"/>
-        </w:rPr>
-        <w:t xml:space="preserve">take up </w:t>
-      </w:r>
-      <w:r>
-        <w:rPr>
-          <w:color w:val="C45911" w:themeColor="accent2" w:themeShade="BF"/>
-        </w:rPr>
-        <w:t>15</w:t>
-      </w:r>
-      <w:r>
-        <w:rPr>
-          <w:color w:val="C45911" w:themeColor="accent2" w:themeShade="BF"/>
-        </w:rPr>
-        <w:t>% of the page</w:t>
-      </w:r>
-    </w:p>
-    <w:p>
-      <w:pPr>
-        <w:pStyle w:val="NoSpacing"/>
-      </w:pPr>
-    </w:p>
-    <w:p>
-      <w:pPr>
-        <w:pStyle w:val="NoSpacing"/>
-      </w:pPr>
-      <w:r>
-        <w:t>nav#exhibit-pages {</w:t>
-      </w:r>
-    </w:p>
-    <w:p>
-      <w:pPr>
-        <w:pStyle w:val="NoSpacing"/>
-      </w:pPr>
-      <w:r>
-        <w:t>background-color:#F8F8F8;</w:t>
-      </w:r>
-    </w:p>
-    <w:p>
-      <w:pPr>
-        <w:pStyle w:val="NoSpacing"/>
-      </w:pPr>
-      <w:r>
-        <w:t>text-align:center;</w:t>
-      </w:r>
-    </w:p>
-    <w:p>
-      <w:pPr>
-        <w:pStyle w:val="NoSpacing"/>
-      </w:pPr>
-      <w:r>
-        <w:t>font-size:17px;</w:t>
-      </w:r>
-    </w:p>
-    <w:p>
-      <w:pPr>
-        <w:pStyle w:val="NoSpacing"/>
-      </w:pPr>
-      <w:r>
-        <w:t>width:15%</w:t>
-      </w:r>
-    </w:p>
-    <w:p>
-      <w:pPr>
-        <w:pStyle w:val="NoSpacing"/>
-      </w:pPr>
-      <w:r>
-        <w:t>}</w:t>
-      </w:r>
-    </w:p>
-    <w:p>
-      <w:pPr>
-        <w:pStyle w:val="NoSpacing"/>
-      </w:pPr>
-    </w:p>
-    <w:p>
-      <w:pPr>
-        <w:pStyle w:val="NoSpacing"/>
-        <w:rPr>
-          <w:color w:val="C45911" w:themeColor="accent2" w:themeShade="BF"/>
-        </w:rPr>
-      </w:pPr>
-      <w:r>
-        <w:rPr>
-          <w:color w:val="C45911" w:themeColor="accent2" w:themeShade="BF"/>
-        </w:rPr>
-        <w:t># This targets the content of each Exhibit page</w:t>
-      </w:r>
-      <w:r>
-        <w:rPr>
-          <w:color w:val="C45911" w:themeColor="accent2" w:themeShade="BF"/>
-        </w:rPr>
-        <w:t xml:space="preserve"> for tablets</w:t>
-      </w:r>
-      <w:r>
-        <w:rPr>
-          <w:color w:val="C45911" w:themeColor="accent2" w:themeShade="BF"/>
-        </w:rPr>
-        <w:t xml:space="preserve"> by making it left aligned and making it take up </w:t>
-      </w:r>
-      <w:r>
-        <w:rPr>
-          <w:color w:val="C45911" w:themeColor="accent2" w:themeShade="BF"/>
-        </w:rPr>
-        <w:t>80</w:t>
-      </w:r>
-      <w:r>
-        <w:rPr>
-          <w:color w:val="C45911" w:themeColor="accent2" w:themeShade="BF"/>
-        </w:rPr>
-        <w:t xml:space="preserve">% of the page. This code and the code above are what format the overall look of Exhibit pages. </w:t>
-      </w:r>
-    </w:p>
-    <w:p>
-      <w:pPr>
-        <w:pStyle w:val="NoSpacing"/>
-      </w:pPr>
-    </w:p>
-    <w:p>
-      <w:pPr>
-        <w:pStyle w:val="NoSpacing"/>
-      </w:pPr>
-      <w:r>
-        <w:t>#exhibit-blocks, .exhibits #content #primary {</w:t>
-      </w:r>
-    </w:p>
-    <w:p>
-      <w:pPr>
-        <w:pStyle w:val="NoSpacing"/>
-      </w:pPr>
-      <w:r>
-        <w:t>float:left;</w:t>
-      </w:r>
-    </w:p>
-    <w:p>
-      <w:pPr>
-        <w:pStyle w:val="NoSpacing"/>
-      </w:pPr>
-      <w:r>
-        <w:t>display:inline;</w:t>
-      </w:r>
-    </w:p>
-    <w:p>
-      <w:pPr>
-        <w:pStyle w:val="NoSpacing"/>
-      </w:pPr>
-      <w:r>
-        <w:t>width:80%</w:t>
-      </w:r>
-    </w:p>
-    <w:p>
-      <w:pPr>
-        <w:pStyle w:val="NoSpacing"/>
-      </w:pPr>
-      <w:r>
-        <w:t>}</w:t>
-      </w:r>
-    </w:p>
-    <w:p>
-      <w:pPr>
-        <w:pStyle w:val="NoSpacing"/>
+        <w:rPr>
+          <w:color w:val="C45911" w:themeColor="accent2" w:themeShade="BF"/>
+        </w:rPr>
       </w:pPr>
       <w:r>
         <w:t>}</w:t>
@@ -2548,7 +2474,7 @@
           <w:bCs/>
           <w:color w:val="C45911" w:themeColor="accent2" w:themeShade="BF"/>
         </w:rPr>
-        <w:t>“</w:t>
+        <w:t>“@media all and (max-width:1000px) {</w:t>
       </w:r>
       <w:r>
         <w:rPr>
@@ -2556,14 +2482,6 @@
           <w:bCs/>
           <w:color w:val="C45911" w:themeColor="accent2" w:themeShade="BF"/>
         </w:rPr>
-        <w:t>@media all and (max-width:1000px) {</w:t>
-      </w:r>
-      <w:r>
-        <w:rPr>
-          <w:b/>
-          <w:bCs/>
-          <w:color w:val="C45911" w:themeColor="accent2" w:themeShade="BF"/>
-        </w:rPr>
         <w:t xml:space="preserve"> “</w:t>
       </w:r>
       <w:r>
@@ -2578,6 +2496,59 @@
         </w:rPr>
         <w:t xml:space="preserve">at the beginning. </w:t>
       </w:r>
+    </w:p>
+    <w:p>
+      <w:pPr>
+        <w:pStyle w:val="NoSpacing"/>
+        <w:rPr>
+          <w:color w:val="C45911" w:themeColor="accent2" w:themeShade="BF"/>
+        </w:rPr>
+      </w:pPr>
+    </w:p>
+    <w:p>
+      <w:pPr>
+        <w:pStyle w:val="NoSpacing"/>
+        <w:rPr>
+          <w:color w:val="C45911" w:themeColor="accent2" w:themeShade="BF"/>
+        </w:rPr>
+      </w:pPr>
+    </w:p>
+    <w:p>
+      <w:pPr>
+        <w:pStyle w:val="NoSpacing"/>
+        <w:rPr>
+          <w:color w:val="C45911" w:themeColor="accent2" w:themeShade="BF"/>
+        </w:rPr>
+      </w:pPr>
+    </w:p>
+    <w:p>
+      <w:pPr>
+        <w:pStyle w:val="NoSpacing"/>
+        <w:rPr>
+          <w:color w:val="C45911" w:themeColor="accent2" w:themeShade="BF"/>
+        </w:rPr>
+      </w:pPr>
+    </w:p>
+    <w:p>
+      <w:pPr>
+        <w:pStyle w:val="NoSpacing"/>
+        <w:rPr>
+          <w:color w:val="C45911" w:themeColor="accent2" w:themeShade="BF"/>
+        </w:rPr>
+      </w:pPr>
+    </w:p>
+    <w:p>
+      <w:pPr>
+        <w:pStyle w:val="NoSpacing"/>
+        <w:rPr>
+          <w:color w:val="C45911" w:themeColor="accent2" w:themeShade="BF"/>
+        </w:rPr>
+      </w:pPr>
+    </w:p>
+    <w:p>
+      <w:pPr>
+        <w:pStyle w:val="NoSpacing"/>
+      </w:pPr>
     </w:p>
     <w:p>
       <w:pPr>
@@ -2833,6 +2804,127 @@
         <w:rPr>
           <w:color w:val="C45911" w:themeColor="accent2" w:themeShade="BF"/>
         </w:rPr>
+        <w:t xml:space="preserve"># This sets the </w:t>
+      </w:r>
+      <w:r>
+        <w:rPr>
+          <w:color w:val="C45911" w:themeColor="accent2" w:themeShade="BF"/>
+        </w:rPr>
+        <w:t>font size of h4 text for phones (</w:t>
+      </w:r>
+      <w:r>
+        <w:rPr>
+          <w:color w:val="C45911" w:themeColor="accent2" w:themeShade="BF"/>
+        </w:rPr>
+        <w:t>landscape</w:t>
+      </w:r>
+      <w:r>
+        <w:rPr>
+          <w:color w:val="C45911" w:themeColor="accent2" w:themeShade="BF"/>
+        </w:rPr>
+        <w:t xml:space="preserve">) </w:t>
+      </w:r>
+      <w:r>
+        <w:rPr>
+          <w:color w:val="C45911" w:themeColor="accent2" w:themeShade="BF"/>
+        </w:rPr>
+        <w:t xml:space="preserve">and makes </w:t>
+      </w:r>
+      <w:r>
+        <w:rPr>
+          <w:color w:val="C45911" w:themeColor="accent2" w:themeShade="BF"/>
+        </w:rPr>
+        <w:t xml:space="preserve">the </w:t>
+      </w:r>
+      <w:r>
+        <w:rPr>
+          <w:color w:val="C45911" w:themeColor="accent2" w:themeShade="BF"/>
+        </w:rPr>
+        <w:t xml:space="preserve">font “PT </w:t>
+      </w:r>
+      <w:r>
+        <w:rPr>
+          <w:color w:val="C45911" w:themeColor="accent2" w:themeShade="BF"/>
+        </w:rPr>
+        <w:t>Sans</w:t>
+      </w:r>
+      <w:r>
+        <w:rPr>
+          <w:color w:val="C45911" w:themeColor="accent2" w:themeShade="BF"/>
+        </w:rPr>
+        <w:t xml:space="preserve">”. </w:t>
+      </w:r>
+      <w:r>
+        <w:rPr>
+          <w:color w:val="C45911" w:themeColor="accent2" w:themeShade="BF"/>
+        </w:rPr>
+        <w:t>H4 is only used for the footer.</w:t>
+      </w:r>
+    </w:p>
+    <w:p>
+      <w:pPr>
+        <w:pStyle w:val="NoSpacing"/>
+      </w:pPr>
+    </w:p>
+    <w:p>
+      <w:pPr>
+        <w:pStyle w:val="NoSpacing"/>
+      </w:pPr>
+      <w:r>
+        <w:t>h4 {</w:t>
+      </w:r>
+    </w:p>
+    <w:p>
+      <w:pPr>
+        <w:pStyle w:val="NoSpacing"/>
+      </w:pPr>
+      <w:r>
+        <w:t>font-size:1</w:t>
+      </w:r>
+      <w:r>
+        <w:t>5</w:t>
+      </w:r>
+      <w:r>
+        <w:t>px;</w:t>
+      </w:r>
+    </w:p>
+    <w:p>
+      <w:pPr>
+        <w:pStyle w:val="NoSpacing"/>
+      </w:pPr>
+      <w:r>
+        <w:t>font-family:'PT Sans'</w:t>
+      </w:r>
+    </w:p>
+    <w:p>
+      <w:pPr>
+        <w:pStyle w:val="NoSpacing"/>
+      </w:pPr>
+      <w:r>
+        <w:t>}</w:t>
+      </w:r>
+    </w:p>
+    <w:p>
+      <w:pPr>
+        <w:pStyle w:val="NoSpacing"/>
+      </w:pPr>
+    </w:p>
+    <w:p>
+      <w:pPr>
+        <w:pStyle w:val="NoSpacing"/>
+      </w:pPr>
+    </w:p>
+    <w:p>
+      <w:pPr>
+        <w:pStyle w:val="NoSpacing"/>
+        <w:rPr>
+          <w:color w:val="C45911" w:themeColor="accent2" w:themeShade="BF"/>
+        </w:rPr>
+      </w:pPr>
+      <w:r>
+        <w:rPr>
+          <w:color w:val="C45911" w:themeColor="accent2" w:themeShade="BF"/>
+        </w:rPr>
         <w:t># This targets the content of each Exhibit page</w:t>
       </w:r>
       <w:r>
@@ -2920,6 +3012,64 @@
       <w:r>
         <w:t>}</w:t>
       </w:r>
+      <w:r>
+        <w:t xml:space="preserve"> </w:t>
+      </w:r>
+      <w:r>
+        <w:rPr>
+          <w:color w:val="C45911" w:themeColor="accent2" w:themeShade="BF"/>
+        </w:rPr>
+        <w:t xml:space="preserve"># This bracket connects to the original </w:t>
+      </w:r>
+      <w:r>
+        <w:rPr>
+          <w:b/>
+          <w:bCs/>
+          <w:color w:val="C45911" w:themeColor="accent2" w:themeShade="BF"/>
+        </w:rPr>
+        <w:t>“@media all and (max-width:</w:t>
+      </w:r>
+      <w:r>
+        <w:rPr>
+          <w:b/>
+          <w:bCs/>
+          <w:color w:val="C45911" w:themeColor="accent2" w:themeShade="BF"/>
+        </w:rPr>
+        <w:t>700</w:t>
+      </w:r>
+      <w:r>
+        <w:rPr>
+          <w:b/>
+          <w:bCs/>
+          <w:color w:val="C45911" w:themeColor="accent2" w:themeShade="BF"/>
+        </w:rPr>
+        <w:t>px) {</w:t>
+      </w:r>
+      <w:r>
+        <w:rPr>
+          <w:b/>
+          <w:bCs/>
+          <w:color w:val="C45911" w:themeColor="accent2" w:themeShade="BF"/>
+        </w:rPr>
+        <w:t xml:space="preserve"> “</w:t>
+      </w:r>
+      <w:r>
+        <w:rPr>
+          <w:color w:val="C45911" w:themeColor="accent2" w:themeShade="BF"/>
+        </w:rPr>
+        <w:t xml:space="preserve">  </w:t>
+      </w:r>
+      <w:r>
+        <w:rPr>
+          <w:color w:val="C45911" w:themeColor="accent2" w:themeShade="BF"/>
+        </w:rPr>
+        <w:t>at the beginning</w:t>
+      </w:r>
+    </w:p>
+    <w:p>
+      <w:pPr>
+        <w:pStyle w:val="NoSpacing"/>
+      </w:pPr>
     </w:p>
     <w:p>
       <w:pPr>
@@ -2947,6 +3097,7 @@
         <w:rPr>
           <w:color w:val="C45911" w:themeColor="accent2" w:themeShade="BF"/>
         </w:rPr>
+        <w:lastRenderedPageBreak/>
         <w:t xml:space="preserve"># </w:t>
       </w:r>
       <w:r>
@@ -3025,6 +3176,12 @@
         </w:rPr>
         <w:t xml:space="preserve">”. </w:t>
       </w:r>
+      <w:r>
+        <w:rPr>
+          <w:color w:val="C45911" w:themeColor="accent2" w:themeShade="BF"/>
+        </w:rPr>
+        <w:t>H4 is only used for the footer.</w:t>
+      </w:r>
     </w:p>
     <w:p>
       <w:pPr>
@@ -3044,7 +3201,13 @@
         <w:pStyle w:val="NoSpacing"/>
       </w:pPr>
       <w:r>
-        <w:t>font-size:11px;</w:t>
+        <w:t>font-size:1</w:t>
+      </w:r>
+      <w:r>
+        <w:t>1</w:t>
+      </w:r>
+      <w:r>
+        <w:t>px;</w:t>
       </w:r>
     </w:p>
     <w:p>
@@ -3066,49 +3229,41 @@
     <w:p>
       <w:pPr>
         <w:pStyle w:val="NoSpacing"/>
-        <w:rPr>
-          <w:color w:val="C45911" w:themeColor="accent2" w:themeShade="BF"/>
-        </w:rPr>
-      </w:pPr>
-      <w:r>
-        <w:rPr>
-          <w:color w:val="C45911" w:themeColor="accent2" w:themeShade="BF"/>
-        </w:rPr>
-        <w:lastRenderedPageBreak/>
-        <w:t xml:space="preserve"># This removes </w:t>
-      </w:r>
-      <w:r>
-        <w:rPr>
-          <w:color w:val="C45911" w:themeColor="accent2" w:themeShade="BF"/>
-        </w:rPr>
-        <w:t>the</w:t>
-      </w:r>
-      <w:r>
-        <w:rPr>
-          <w:color w:val="C45911" w:themeColor="accent2" w:themeShade="BF"/>
-        </w:rPr>
-        <w:t xml:space="preserve"> small “Proudly powered by Omeka” citation in the bottom right of the footer. </w:t>
-      </w:r>
-    </w:p>
-    <w:p>
-      <w:pPr>
-        <w:pStyle w:val="NoSpacing"/>
-      </w:pPr>
-    </w:p>
-    <w:p>
-      <w:pPr>
-        <w:pStyle w:val="NoSpacing"/>
-      </w:pPr>
-      <w:r>
-        <w:t>div#footer-content.center-div p {</w:t>
-      </w:r>
-    </w:p>
-    <w:p>
-      <w:pPr>
-        <w:pStyle w:val="NoSpacing"/>
-      </w:pPr>
-      <w:r>
-        <w:t>display:none</w:t>
+      </w:pPr>
+    </w:p>
+    <w:p>
+      <w:pPr>
+        <w:pStyle w:val="NoSpacing"/>
+        <w:rPr>
+          <w:color w:val="C45911" w:themeColor="accent2" w:themeShade="BF"/>
+        </w:rPr>
+      </w:pPr>
+      <w:r>
+        <w:rPr>
+          <w:color w:val="C45911" w:themeColor="accent2" w:themeShade="BF"/>
+        </w:rPr>
+        <w:t xml:space="preserve"># This creates enough padding for the footer so the Davis Center logo is in line with text. </w:t>
+      </w:r>
+    </w:p>
+    <w:p>
+      <w:pPr>
+        <w:pStyle w:val="NoSpacing"/>
+      </w:pPr>
+    </w:p>
+    <w:p>
+      <w:pPr>
+        <w:pStyle w:val="NoSpacing"/>
+      </w:pPr>
+      <w:r>
+        <w:t>footer {</w:t>
+      </w:r>
+    </w:p>
+    <w:p>
+      <w:pPr>
+        <w:pStyle w:val="NoSpacing"/>
+      </w:pPr>
+      <w:r>
+        <w:t>padding:15px</w:t>
       </w:r>
     </w:p>
     <w:p>
@@ -3122,41 +3277,80 @@
     <w:p>
       <w:pPr>
         <w:pStyle w:val="NoSpacing"/>
-      </w:pPr>
-    </w:p>
-    <w:p>
-      <w:pPr>
-        <w:pStyle w:val="NoSpacing"/>
-        <w:rPr>
-          <w:color w:val="C45911" w:themeColor="accent2" w:themeShade="BF"/>
-        </w:rPr>
-      </w:pPr>
-      <w:r>
-        <w:rPr>
-          <w:color w:val="C45911" w:themeColor="accent2" w:themeShade="BF"/>
-        </w:rPr>
-        <w:t xml:space="preserve"># This creates enough padding for the footer so the Davis Center logo is in line with text. </w:t>
-      </w:r>
-    </w:p>
-    <w:p>
-      <w:pPr>
-        <w:pStyle w:val="NoSpacing"/>
-      </w:pPr>
-    </w:p>
-    <w:p>
-      <w:pPr>
-        <w:pStyle w:val="NoSpacing"/>
-      </w:pPr>
-      <w:r>
-        <w:t>footer {</w:t>
-      </w:r>
-    </w:p>
-    <w:p>
-      <w:pPr>
-        <w:pStyle w:val="NoSpacing"/>
-      </w:pPr>
-      <w:r>
-        <w:t>padding:15px</w:t>
+        <w:rPr>
+          <w:color w:val="C45911" w:themeColor="accent2" w:themeShade="BF"/>
+        </w:rPr>
+      </w:pPr>
+      <w:r>
+        <w:rPr>
+          <w:color w:val="C45911" w:themeColor="accent2" w:themeShade="BF"/>
+        </w:rPr>
+        <w:t xml:space="preserve"># This sets the </w:t>
+      </w:r>
+      <w:r>
+        <w:rPr>
+          <w:color w:val="C45911" w:themeColor="accent2" w:themeShade="BF"/>
+        </w:rPr>
+        <w:t xml:space="preserve">font size of h1 text for phones (vertical) </w:t>
+      </w:r>
+      <w:r>
+        <w:rPr>
+          <w:color w:val="C45911" w:themeColor="accent2" w:themeShade="BF"/>
+        </w:rPr>
+        <w:t xml:space="preserve">and makes </w:t>
+      </w:r>
+      <w:r>
+        <w:rPr>
+          <w:color w:val="C45911" w:themeColor="accent2" w:themeShade="BF"/>
+        </w:rPr>
+        <w:t xml:space="preserve">the </w:t>
+      </w:r>
+      <w:r>
+        <w:rPr>
+          <w:color w:val="C45911" w:themeColor="accent2" w:themeShade="BF"/>
+        </w:rPr>
+        <w:t xml:space="preserve">font “PT </w:t>
+      </w:r>
+      <w:r>
+        <w:rPr>
+          <w:color w:val="C45911" w:themeColor="accent2" w:themeShade="BF"/>
+        </w:rPr>
+        <w:t>Sans</w:t>
+      </w:r>
+      <w:r>
+        <w:rPr>
+          <w:color w:val="C45911" w:themeColor="accent2" w:themeShade="BF"/>
+        </w:rPr>
+        <w:t xml:space="preserve">”. </w:t>
+      </w:r>
+    </w:p>
+    <w:p>
+      <w:pPr>
+        <w:pStyle w:val="NoSpacing"/>
+      </w:pPr>
+    </w:p>
+    <w:p>
+      <w:pPr>
+        <w:pStyle w:val="NoSpacing"/>
+      </w:pPr>
+      <w:r>
+        <w:t>h1 {</w:t>
+      </w:r>
+    </w:p>
+    <w:p>
+      <w:pPr>
+        <w:pStyle w:val="NoSpacing"/>
+      </w:pPr>
+      <w:r>
+        <w:t>font-size:20px;</w:t>
+      </w:r>
+    </w:p>
+    <w:p>
+      <w:pPr>
+        <w:pStyle w:val="NoSpacing"/>
+      </w:pPr>
+      <w:r>
+        <w:t>font-family:'PT Sans'</w:t>
       </w:r>
     </w:p>
     <w:p>
@@ -3189,7 +3383,7 @@
         <w:rPr>
           <w:color w:val="C45911" w:themeColor="accent2" w:themeShade="BF"/>
         </w:rPr>
-        <w:t xml:space="preserve">font size of h1 text for phones (vertical) </w:t>
+        <w:t xml:space="preserve">font size of paragraph text for phones (vertical) </w:t>
       </w:r>
       <w:r>
         <w:rPr>
@@ -3213,7 +3407,7 @@
         <w:rPr>
           <w:color w:val="C45911" w:themeColor="accent2" w:themeShade="BF"/>
         </w:rPr>
-        <w:t>Sans</w:t>
+        <w:t>Serif</w:t>
       </w:r>
       <w:r>
         <w:rPr>
@@ -3232,15 +3426,95 @@
         <w:pStyle w:val="NoSpacing"/>
       </w:pPr>
       <w:r>
-        <w:t>h1 {</w:t>
-      </w:r>
-    </w:p>
-    <w:p>
-      <w:pPr>
-        <w:pStyle w:val="NoSpacing"/>
-      </w:pPr>
-      <w:r>
-        <w:t>font-size:20px;</w:t>
+        <w:t>p {</w:t>
+      </w:r>
+    </w:p>
+    <w:p>
+      <w:pPr>
+        <w:pStyle w:val="NoSpacing"/>
+      </w:pPr>
+      <w:r>
+        <w:t>font-size:12px;</w:t>
+      </w:r>
+    </w:p>
+    <w:p>
+      <w:pPr>
+        <w:pStyle w:val="NoSpacing"/>
+      </w:pPr>
+      <w:r>
+        <w:t>font-family:'PT Serif'</w:t>
+      </w:r>
+    </w:p>
+    <w:p>
+      <w:pPr>
+        <w:pStyle w:val="NoSpacing"/>
+      </w:pPr>
+      <w:r>
+        <w:t>}</w:t>
+      </w:r>
+    </w:p>
+    <w:p>
+      <w:pPr>
+        <w:pStyle w:val="NoSpacing"/>
+      </w:pPr>
+    </w:p>
+    <w:p>
+      <w:pPr>
+        <w:pStyle w:val="NoSpacing"/>
+        <w:rPr>
+          <w:color w:val="C45911" w:themeColor="accent2" w:themeShade="BF"/>
+        </w:rPr>
+      </w:pPr>
+      <w:r>
+        <w:rPr>
+          <w:color w:val="C45911" w:themeColor="accent2" w:themeShade="BF"/>
+        </w:rPr>
+        <w:t xml:space="preserve"># This sets the </w:t>
+      </w:r>
+      <w:r>
+        <w:rPr>
+          <w:color w:val="C45911" w:themeColor="accent2" w:themeShade="BF"/>
+        </w:rPr>
+        <w:t>font size of the n</w:t>
+      </w:r>
+      <w:r>
+        <w:rPr>
+          <w:color w:val="C45911" w:themeColor="accent2" w:themeShade="BF"/>
+        </w:rPr>
+        <w:t xml:space="preserve">avigation links in the </w:t>
+      </w:r>
+      <w:r>
+        <w:rPr>
+          <w:color w:val="C45911" w:themeColor="accent2" w:themeShade="BF"/>
+        </w:rPr>
+        <w:t xml:space="preserve">header for mobile (vertical) versions </w:t>
+      </w:r>
+      <w:r>
+        <w:rPr>
+          <w:color w:val="C45911" w:themeColor="accent2" w:themeShade="BF"/>
+        </w:rPr>
+        <w:t xml:space="preserve">and makes their font “PT Sans”. </w:t>
+      </w:r>
+    </w:p>
+    <w:p>
+      <w:pPr>
+        <w:pStyle w:val="NoSpacing"/>
+      </w:pPr>
+    </w:p>
+    <w:p>
+      <w:pPr>
+        <w:pStyle w:val="NoSpacing"/>
+      </w:pPr>
+      <w:r>
+        <w:t>#primary-nav li {</w:t>
+      </w:r>
+    </w:p>
+    <w:p>
+      <w:pPr>
+        <w:pStyle w:val="NoSpacing"/>
+      </w:pPr>
+      <w:r>
+        <w:t>font-size:14px;</w:t>
       </w:r>
     </w:p>
     <w:p>
@@ -3263,180 +3537,61 @@
       <w:pPr>
         <w:pStyle w:val="NoSpacing"/>
       </w:pPr>
-    </w:p>
-    <w:p>
-      <w:pPr>
-        <w:pStyle w:val="NoSpacing"/>
-        <w:rPr>
-          <w:color w:val="C45911" w:themeColor="accent2" w:themeShade="BF"/>
-        </w:rPr>
-      </w:pPr>
-      <w:r>
-        <w:rPr>
-          <w:color w:val="C45911" w:themeColor="accent2" w:themeShade="BF"/>
-        </w:rPr>
-        <w:t xml:space="preserve"># This sets the </w:t>
-      </w:r>
-      <w:r>
-        <w:rPr>
-          <w:color w:val="C45911" w:themeColor="accent2" w:themeShade="BF"/>
-        </w:rPr>
-        <w:t xml:space="preserve">font size of paragraph text for phones (vertical) </w:t>
-      </w:r>
-      <w:r>
-        <w:rPr>
-          <w:color w:val="C45911" w:themeColor="accent2" w:themeShade="BF"/>
-        </w:rPr>
-        <w:t xml:space="preserve">and makes </w:t>
-      </w:r>
-      <w:r>
-        <w:rPr>
-          <w:color w:val="C45911" w:themeColor="accent2" w:themeShade="BF"/>
-        </w:rPr>
-        <w:t xml:space="preserve">the </w:t>
-      </w:r>
-      <w:r>
-        <w:rPr>
-          <w:color w:val="C45911" w:themeColor="accent2" w:themeShade="BF"/>
-        </w:rPr>
-        <w:t xml:space="preserve">font “PT </w:t>
-      </w:r>
-      <w:r>
-        <w:rPr>
-          <w:color w:val="C45911" w:themeColor="accent2" w:themeShade="BF"/>
-        </w:rPr>
-        <w:t>Serif</w:t>
-      </w:r>
-      <w:r>
-        <w:rPr>
-          <w:color w:val="C45911" w:themeColor="accent2" w:themeShade="BF"/>
-        </w:rPr>
-        <w:t xml:space="preserve">”. </w:t>
-      </w:r>
-    </w:p>
-    <w:p>
-      <w:pPr>
-        <w:pStyle w:val="NoSpacing"/>
-      </w:pPr>
-    </w:p>
-    <w:p>
-      <w:pPr>
-        <w:pStyle w:val="NoSpacing"/>
-      </w:pPr>
-      <w:r>
-        <w:t>p {</w:t>
-      </w:r>
-    </w:p>
-    <w:p>
-      <w:pPr>
-        <w:pStyle w:val="NoSpacing"/>
-      </w:pPr>
-      <w:r>
-        <w:t>font-size:12px;</w:t>
-      </w:r>
-    </w:p>
-    <w:p>
-      <w:pPr>
-        <w:pStyle w:val="NoSpacing"/>
-      </w:pPr>
-      <w:r>
-        <w:t>font-family:'PT Serif'</w:t>
-      </w:r>
-    </w:p>
-    <w:p>
-      <w:pPr>
-        <w:pStyle w:val="NoSpacing"/>
-      </w:pPr>
       <w:r>
         <w:t>}</w:t>
       </w:r>
-    </w:p>
-    <w:p>
-      <w:pPr>
-        <w:pStyle w:val="NoSpacing"/>
-      </w:pPr>
-    </w:p>
-    <w:p>
-      <w:pPr>
-        <w:pStyle w:val="NoSpacing"/>
-        <w:rPr>
-          <w:color w:val="C45911" w:themeColor="accent2" w:themeShade="BF"/>
-        </w:rPr>
-      </w:pPr>
-      <w:r>
-        <w:rPr>
-          <w:color w:val="C45911" w:themeColor="accent2" w:themeShade="BF"/>
-        </w:rPr>
-        <w:t xml:space="preserve"># This sets the </w:t>
-      </w:r>
-      <w:r>
-        <w:rPr>
-          <w:color w:val="C45911" w:themeColor="accent2" w:themeShade="BF"/>
-        </w:rPr>
-        <w:t>font size of the n</w:t>
-      </w:r>
-      <w:r>
-        <w:rPr>
-          <w:color w:val="C45911" w:themeColor="accent2" w:themeShade="BF"/>
-        </w:rPr>
-        <w:t xml:space="preserve">avigation links in the </w:t>
-      </w:r>
-      <w:r>
-        <w:rPr>
-          <w:color w:val="C45911" w:themeColor="accent2" w:themeShade="BF"/>
-        </w:rPr>
-        <w:t xml:space="preserve">header for mobile (vertical) versions </w:t>
-      </w:r>
-      <w:r>
-        <w:rPr>
-          <w:color w:val="C45911" w:themeColor="accent2" w:themeShade="BF"/>
-        </w:rPr>
-        <w:t xml:space="preserve">and makes their font “PT Sans”. </w:t>
-      </w:r>
-    </w:p>
-    <w:p>
-      <w:pPr>
-        <w:pStyle w:val="NoSpacing"/>
-      </w:pPr>
-    </w:p>
-    <w:p>
-      <w:pPr>
-        <w:pStyle w:val="NoSpacing"/>
-      </w:pPr>
-      <w:r>
-        <w:t>#primary-nav li {</w:t>
-      </w:r>
-    </w:p>
-    <w:p>
-      <w:pPr>
-        <w:pStyle w:val="NoSpacing"/>
-      </w:pPr>
-      <w:r>
-        <w:t>font-size:14px;</w:t>
-      </w:r>
-    </w:p>
-    <w:p>
-      <w:pPr>
-        <w:pStyle w:val="NoSpacing"/>
-      </w:pPr>
-      <w:r>
-        <w:t>font-family:'PT Sans'</w:t>
-      </w:r>
-    </w:p>
-    <w:p>
-      <w:pPr>
-        <w:pStyle w:val="NoSpacing"/>
-      </w:pPr>
-      <w:r>
-        <w:t>}</w:t>
-      </w:r>
-    </w:p>
-    <w:p>
-      <w:pPr>
-        <w:pStyle w:val="NoSpacing"/>
-      </w:pPr>
-      <w:r>
-        <w:t>}</w:t>
+      <w:r>
+        <w:t xml:space="preserve"> </w:t>
+      </w:r>
+      <w:r>
+        <w:rPr>
+          <w:color w:val="C45911" w:themeColor="accent2" w:themeShade="BF"/>
+        </w:rPr>
+        <w:t xml:space="preserve"># This bracket connects to the original </w:t>
+      </w:r>
+      <w:r>
+        <w:rPr>
+          <w:b/>
+          <w:bCs/>
+          <w:color w:val="C45911" w:themeColor="accent2" w:themeShade="BF"/>
+        </w:rPr>
+        <w:t>“@media all and (max-width:</w:t>
+      </w:r>
+      <w:r>
+        <w:rPr>
+          <w:b/>
+          <w:bCs/>
+          <w:color w:val="C45911" w:themeColor="accent2" w:themeShade="BF"/>
+        </w:rPr>
+        <w:t>640</w:t>
+      </w:r>
+      <w:r>
+        <w:rPr>
+          <w:b/>
+          <w:bCs/>
+          <w:color w:val="C45911" w:themeColor="accent2" w:themeShade="BF"/>
+        </w:rPr>
+        <w:t>px) {</w:t>
+      </w:r>
+      <w:r>
+        <w:rPr>
+          <w:b/>
+          <w:bCs/>
+          <w:color w:val="C45911" w:themeColor="accent2" w:themeShade="BF"/>
+        </w:rPr>
+        <w:t xml:space="preserve"> “</w:t>
+      </w:r>
+      <w:r>
+        <w:rPr>
+          <w:color w:val="C45911" w:themeColor="accent2" w:themeShade="BF"/>
+        </w:rPr>
+        <w:t xml:space="preserve">  </w:t>
+      </w:r>
+      <w:r>
+        <w:rPr>
+          <w:color w:val="C45911" w:themeColor="accent2" w:themeShade="BF"/>
+        </w:rPr>
+        <w:t>at the beginning</w:t>
       </w:r>
     </w:p>
     <w:sectPr>

</xml_diff>